<commit_message>
EER Diagram in phase1 dir
</commit_message>
<xml_diff>
--- a/coverpage.docx
+++ b/coverpage.docx
@@ -938,6 +938,14 @@
               </mc:Fallback>
             </mc:AlternateContent>
           </w:r>
+        </w:p>
+        <w:p>
+          <w:pPr>
+            <w:rPr>
+              <w:sz w:val="28"/>
+              <w:lang w:eastAsia="zh-CN"/>
+            </w:rPr>
+          </w:pPr>
           <w:r>
             <w:rPr>
               <w:noProof/>
@@ -945,23 +953,14 @@
             <mc:AlternateContent>
               <mc:Choice Requires="wps">
                 <w:drawing>
-                  <wp:anchor distT="0" distB="0" distL="114300" distR="114300" simplePos="0" relativeHeight="251659264" behindDoc="0" locked="0" layoutInCell="1" allowOverlap="1" wp14:anchorId="09D78431" wp14:editId="2BF70C2A">
+                  <wp:anchor distT="0" distB="0" distL="114300" distR="114300" simplePos="0" relativeHeight="251659264" behindDoc="0" locked="0" layoutInCell="1" allowOverlap="1" wp14:anchorId="09D78431" wp14:editId="7E3EE6AB">
                     <wp:simplePos x="0" y="0"/>
                     <wp:positionH relativeFrom="page">
-                      <wp:align>center</wp:align>
+                      <wp:posOffset>304800</wp:posOffset>
                     </wp:positionH>
-                    <mc:AlternateContent>
-                      <mc:Choice Requires="wp14">
-                        <wp:positionV relativeFrom="page">
-                          <wp14:pctPosVOffset>30000</wp14:pctPosVOffset>
-                        </wp:positionV>
-                      </mc:Choice>
-                      <mc:Fallback>
-                        <wp:positionV relativeFrom="page">
-                          <wp:posOffset>3017520</wp:posOffset>
-                        </wp:positionV>
-                      </mc:Fallback>
-                    </mc:AlternateContent>
+                    <wp:positionV relativeFrom="page">
+                      <wp:posOffset>2984500</wp:posOffset>
+                    </wp:positionV>
                     <wp:extent cx="7315200" cy="3638550"/>
                     <wp:effectExtent l="0" t="0" r="0" b="6350"/>
                     <wp:wrapSquare wrapText="bothSides"/>
@@ -1073,7 +1072,23 @@
                                         <w:sz w:val="36"/>
                                         <w:szCs w:val="36"/>
                                       </w:rPr>
-                                      <w:t>[Phase 1]</w:t>
+                                      <w:t xml:space="preserve">[Phase </w:t>
+                                    </w:r>
+                                    <w:r>
+                                      <w:rPr>
+                                        <w:color w:val="404040" w:themeColor="text1" w:themeTint="BF"/>
+                                        <w:sz w:val="36"/>
+                                        <w:szCs w:val="36"/>
+                                      </w:rPr>
+                                      <w:t>3</w:t>
+                                    </w:r>
+                                    <w:r>
+                                      <w:rPr>
+                                        <w:color w:val="404040" w:themeColor="text1" w:themeTint="BF"/>
+                                        <w:sz w:val="36"/>
+                                        <w:szCs w:val="36"/>
+                                      </w:rPr>
+                                      <w:t>]</w:t>
                                     </w:r>
                                   </w:p>
                                 </w:sdtContent>
@@ -1100,7 +1115,11 @@
               </mc:Choice>
               <mc:Fallback>
                 <w:pict>
-                  <v:shape id="Text Box 154" o:spid="_x0000_s1027" type="#_x0000_t202" style="position:absolute;margin-left:0;margin-top:0;width:8in;height:286.5pt;z-index:251659264;visibility:visible;mso-wrap-style:square;mso-width-percent:941;mso-height-percent:363;mso-top-percent:300;mso-wrap-distance-left:9pt;mso-wrap-distance-top:0;mso-wrap-distance-right:9pt;mso-wrap-distance-bottom:0;mso-position-horizontal:center;mso-position-horizontal-relative:page;mso-position-vertical-relative:page;mso-width-percent:941;mso-height-percent:363;mso-top-percent:300;mso-width-relative:page;mso-height-relative:page;v-text-anchor:bottom" o:gfxdata="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" filled="f" stroked="f" strokeweight=".5pt">
+                  <v:shapetype id="_x0000_t202" coordsize="21600,21600" o:spt="202" path="m0,0l0,21600,21600,21600,21600,0xe">
+                    <v:stroke joinstyle="miter"/>
+                    <v:path gradientshapeok="t" o:connecttype="rect"/>
+                  </v:shapetype>
+                  <v:shape id="Text Box 154" o:spid="_x0000_s1027" type="#_x0000_t202" style="position:absolute;margin-left:24pt;margin-top:235pt;width:8in;height:286.5pt;z-index:251659264;visibility:visible;mso-wrap-style:square;mso-width-percent:941;mso-height-percent:363;mso-wrap-distance-left:9pt;mso-wrap-distance-top:0;mso-wrap-distance-right:9pt;mso-wrap-distance-bottom:0;mso-position-horizontal:absolute;mso-position-horizontal-relative:page;mso-position-vertical:absolute;mso-position-vertical-relative:page;mso-width-percent:941;mso-height-percent:363;mso-width-relative:page;mso-height-relative:page;v-text-anchor:bottom" o:gfxdata="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" filled="f" stroked="f" strokeweight=".5pt">
                     <v:textbox inset="126pt,0,54pt,0">
                       <w:txbxContent>
                         <w:p>
@@ -1175,7 +1194,23 @@
                                   <w:sz w:val="36"/>
                                   <w:szCs w:val="36"/>
                                 </w:rPr>
-                                <w:t>[Phase 1]</w:t>
+                                <w:t xml:space="preserve">[Phase </w:t>
+                              </w:r>
+                              <w:r>
+                                <w:rPr>
+                                  <w:color w:val="404040" w:themeColor="text1" w:themeTint="BF"/>
+                                  <w:sz w:val="36"/>
+                                  <w:szCs w:val="36"/>
+                                </w:rPr>
+                                <w:t>3</w:t>
+                              </w:r>
+                              <w:r>
+                                <w:rPr>
+                                  <w:color w:val="404040" w:themeColor="text1" w:themeTint="BF"/>
+                                  <w:sz w:val="36"/>
+                                  <w:szCs w:val="36"/>
+                                </w:rPr>
+                                <w:t>]</w:t>
                               </w:r>
                             </w:p>
                           </w:sdtContent>
@@ -1189,18 +1224,8 @@
             </mc:AlternateContent>
           </w:r>
         </w:p>
-        <w:p>
-          <w:pPr>
-            <w:rPr>
-              <w:sz w:val="28"/>
-              <w:lang w:eastAsia="zh-CN"/>
-            </w:rPr>
-          </w:pPr>
-        </w:p>
       </w:sdtContent>
     </w:sdt>
-    <w:bookmarkStart w:id="0" w:name="_GoBack" w:displacedByCustomXml="prev"/>
-    <w:bookmarkEnd w:id="0" w:displacedByCustomXml="prev"/>
     <w:sectPr>
       <w:footerReference w:type="even" r:id="rId10"/>
       <w:footerReference w:type="default" r:id="rId11"/>
@@ -2703,7 +2728,7 @@
   <a:extraClrSchemeLst/>
   <a:extLst>
     <a:ext uri="{05A4C25C-085E-4340-85A3-A5531E510DB2}">
-      <thm15:themeFamily xmlns="" xmlns:thm15="http://schemas.microsoft.com/office/thememl/2012/main" name="Office Theme" id="{62F939B6-93AF-4DB8-9C6B-D6C7DFDC589F}" vid="{4A3C46E8-61CC-4603-A589-7422A47A8E4A}"/>
+      <thm15:themeFamily xmlns:thm15="http://schemas.microsoft.com/office/thememl/2012/main" xmlns="" name="Office Theme" id="{62F939B6-93AF-4DB8-9C6B-D6C7DFDC589F}" vid="{4A3C46E8-61CC-4603-A589-7422A47A8E4A}"/>
     </a:ext>
   </a:extLst>
 </a:theme>

</xml_diff>